<commit_message>
Revert "Merge pull request #1 from federicasuriano/Scalable-SENTINEL"
This reverts commit 97f1febf9ffdc7bd7fe551dcd908a6c36ad29df6, reversing
changes made to 1f60c2300d5063755c957a1ab96c164d207d9e9c.
</commit_message>
<xml_diff>
--- a/server/sentinel-main/development guide/Sentinel - Development Guide.docx
+++ b/server/sentinel-main/development guide/Sentinel - Development Guide.docx
@@ -1,10 +1,10 @@
 
 <file path=word/document.xml><?xml version="1.0" encoding="utf-8"?>
-<w:document xmlns:wpc="http://schemas.microsoft.com/office/word/2010/wordprocessingCanvas" xmlns:cx="http://schemas.microsoft.com/office/drawing/2014/chartex" xmlns:cx1="http://schemas.microsoft.com/office/drawing/2015/9/8/chartex" xmlns:cx2="http://schemas.microsoft.com/office/drawing/2015/10/21/chartex" xmlns:cx3="http://schemas.microsoft.com/office/drawing/2016/5/9/chartex" xmlns:cx4="http://schemas.microsoft.com/office/drawing/2016/5/10/chartex" xmlns:cx5="http://schemas.microsoft.com/office/drawing/2016/5/11/chartex" xmlns:cx6="http://schemas.microsoft.com/office/drawing/2016/5/12/chartex" xmlns:cx7="http://schemas.microsoft.com/office/drawing/2016/5/13/chartex" xmlns:cx8="http://schemas.microsoft.com/office/drawing/2016/5/14/chartex" xmlns:mc="http://schemas.openxmlformats.org/markup-compatibility/2006" xmlns:aink="http://schemas.microsoft.com/office/drawing/2016/ink" xmlns:am3d="http://schemas.microsoft.com/office/drawing/2017/model3d" xmlns:o="urn:schemas-microsoft-com:office:office" xmlns:oel="http://schemas.microsoft.com/office/2019/extlst" xmlns:r="http://schemas.openxmlformats.org/officeDocument/2006/relationships" xmlns:m="http://schemas.openxmlformats.org/officeDocument/2006/math" xmlns:v="urn:schemas-microsoft-com:vml" xmlns:wp14="http://schemas.microsoft.com/office/word/2010/wordprocessingDrawing" xmlns:wp="http://schemas.openxmlformats.org/drawingml/2006/wordprocessingDrawing" xmlns:w10="urn:schemas-microsoft-com:office:word" xmlns:w="http://schemas.openxmlformats.org/wordprocessingml/2006/main" xmlns:w14="http://schemas.microsoft.com/office/word/2010/wordml" xmlns:w15="http://schemas.microsoft.com/office/word/2012/wordml" xmlns:w16cex="http://schemas.microsoft.com/office/word/2018/wordml/cex" xmlns:w16cid="http://schemas.microsoft.com/office/word/2016/wordml/cid" xmlns:w16="http://schemas.microsoft.com/office/word/2018/wordml" xmlns:w16sdtdh="http://schemas.microsoft.com/office/word/2020/wordml/sdtdatahash" xmlns:w16se="http://schemas.microsoft.com/office/word/2015/wordml/symex" xmlns:wpg="http://schemas.microsoft.com/office/word/2010/wordprocessingGroup" xmlns:wpi="http://schemas.microsoft.com/office/word/2010/wordprocessingInk" xmlns:wne="http://schemas.microsoft.com/office/word/2006/wordml" xmlns:wps="http://schemas.microsoft.com/office/word/2010/wordprocessingShape" mc:Ignorable="w14 w15 w16se w16cid w16 w16cex w16sdtdh wp14">
+<w:document xmlns:wpc="http://schemas.microsoft.com/office/word/2010/wordprocessingCanvas" xmlns:cx="http://schemas.microsoft.com/office/drawing/2014/chartex" xmlns:cx1="http://schemas.microsoft.com/office/drawing/2015/9/8/chartex" xmlns:cx2="http://schemas.microsoft.com/office/drawing/2015/10/21/chartex" xmlns:cx3="http://schemas.microsoft.com/office/drawing/2016/5/9/chartex" xmlns:cx4="http://schemas.microsoft.com/office/drawing/2016/5/10/chartex" xmlns:cx5="http://schemas.microsoft.com/office/drawing/2016/5/11/chartex" xmlns:cx6="http://schemas.microsoft.com/office/drawing/2016/5/12/chartex" xmlns:cx7="http://schemas.microsoft.com/office/drawing/2016/5/13/chartex" xmlns:cx8="http://schemas.microsoft.com/office/drawing/2016/5/14/chartex" xmlns:mc="http://schemas.openxmlformats.org/markup-compatibility/2006" xmlns:aink="http://schemas.microsoft.com/office/drawing/2016/ink" xmlns:am3d="http://schemas.microsoft.com/office/drawing/2017/model3d" xmlns:o="urn:schemas-microsoft-com:office:office" xmlns:r="http://schemas.openxmlformats.org/officeDocument/2006/relationships" xmlns:m="http://schemas.openxmlformats.org/officeDocument/2006/math" xmlns:v="urn:schemas-microsoft-com:vml" xmlns:wp14="http://schemas.microsoft.com/office/word/2010/wordprocessingDrawing" xmlns:wp="http://schemas.openxmlformats.org/drawingml/2006/wordprocessingDrawing" xmlns:w10="urn:schemas-microsoft-com:office:word" xmlns:w="http://schemas.openxmlformats.org/wordprocessingml/2006/main" xmlns:w14="http://schemas.microsoft.com/office/word/2010/wordml" xmlns:w15="http://schemas.microsoft.com/office/word/2012/wordml" xmlns:w16cex="http://schemas.microsoft.com/office/word/2018/wordml/cex" xmlns:w16cid="http://schemas.microsoft.com/office/word/2016/wordml/cid" xmlns:w16="http://schemas.microsoft.com/office/word/2018/wordml" xmlns:w16sdtdh="http://schemas.microsoft.com/office/word/2020/wordml/sdtdatahash" xmlns:w16se="http://schemas.microsoft.com/office/word/2015/wordml/symex" xmlns:wpg="http://schemas.microsoft.com/office/word/2010/wordprocessingGroup" xmlns:wpi="http://schemas.microsoft.com/office/word/2010/wordprocessingInk" xmlns:wne="http://schemas.microsoft.com/office/word/2006/wordml" xmlns:wps="http://schemas.microsoft.com/office/word/2010/wordprocessingShape" mc:Ignorable="w14 w15 w16se w16cid w16 w16cex w16sdtdh wp14">
   <w:body>
     <w:p>
       <w:pPr>
-        <w:jc w:val="both"/>
+        <w:jc w:val="center"/>
         <w:rPr>
           <w:b/>
           <w:bCs/>
@@ -345,7 +345,7 @@
       <w:sdtContent>
         <w:p>
           <w:pPr>
-            <w:pStyle w:val="Titolosommario"/>
+            <w:pStyle w:val="TOCHeading"/>
             <w:rPr>
               <w:color w:val="auto"/>
             </w:rPr>
@@ -360,7 +360,7 @@
         <w:p/>
         <w:p>
           <w:pPr>
-            <w:pStyle w:val="Sommario1"/>
+            <w:pStyle w:val="TOC1"/>
             <w:tabs>
               <w:tab w:val="left" w:pos="440"/>
               <w:tab w:val="right" w:leader="dot" w:pos="9350"/>
@@ -382,7 +382,7 @@
           <w:hyperlink w:anchor="_Toc111201284" w:history="1">
             <w:r>
               <w:rPr>
-                <w:rStyle w:val="Collegamentoipertestuale"/>
+                <w:rStyle w:val="Hyperlink"/>
                 <w:noProof/>
               </w:rPr>
               <w:t>1.</w:t>
@@ -396,7 +396,7 @@
             </w:r>
             <w:r>
               <w:rPr>
-                <w:rStyle w:val="Collegamentoipertestuale"/>
+                <w:rStyle w:val="Hyperlink"/>
                 <w:noProof/>
               </w:rPr>
               <w:t>General Architecture</w:t>
@@ -453,7 +453,7 @@
         </w:p>
         <w:p>
           <w:pPr>
-            <w:pStyle w:val="Sommario1"/>
+            <w:pStyle w:val="TOC1"/>
             <w:tabs>
               <w:tab w:val="left" w:pos="440"/>
               <w:tab w:val="right" w:leader="dot" w:pos="9350"/>
@@ -466,7 +466,7 @@
           <w:hyperlink w:anchor="_Toc111201285" w:history="1">
             <w:r>
               <w:rPr>
-                <w:rStyle w:val="Collegamentoipertestuale"/>
+                <w:rStyle w:val="Hyperlink"/>
                 <w:noProof/>
               </w:rPr>
               <w:t>2.</w:t>
@@ -480,7 +480,7 @@
             </w:r>
             <w:r>
               <w:rPr>
-                <w:rStyle w:val="Collegamentoipertestuale"/>
+                <w:rStyle w:val="Hyperlink"/>
                 <w:noProof/>
               </w:rPr>
               <w:t>Gmail Account</w:t>
@@ -537,7 +537,7 @@
         </w:p>
         <w:p>
           <w:pPr>
-            <w:pStyle w:val="Sommario1"/>
+            <w:pStyle w:val="TOC1"/>
             <w:tabs>
               <w:tab w:val="left" w:pos="440"/>
               <w:tab w:val="right" w:leader="dot" w:pos="9350"/>
@@ -550,7 +550,7 @@
           <w:hyperlink w:anchor="_Toc111201286" w:history="1">
             <w:r>
               <w:rPr>
-                <w:rStyle w:val="Collegamentoipertestuale"/>
+                <w:rStyle w:val="Hyperlink"/>
                 <w:noProof/>
               </w:rPr>
               <w:t>3.</w:t>
@@ -564,7 +564,7 @@
             </w:r>
             <w:r>
               <w:rPr>
-                <w:rStyle w:val="Collegamentoipertestuale"/>
+                <w:rStyle w:val="Hyperlink"/>
                 <w:noProof/>
               </w:rPr>
               <w:t>Frontend – AngularJS</w:t>
@@ -621,7 +621,7 @@
         </w:p>
         <w:p>
           <w:pPr>
-            <w:pStyle w:val="Sommario1"/>
+            <w:pStyle w:val="TOC1"/>
             <w:tabs>
               <w:tab w:val="left" w:pos="440"/>
               <w:tab w:val="right" w:leader="dot" w:pos="9350"/>
@@ -634,7 +634,7 @@
           <w:hyperlink w:anchor="_Toc111201287" w:history="1">
             <w:r>
               <w:rPr>
-                <w:rStyle w:val="Collegamentoipertestuale"/>
+                <w:rStyle w:val="Hyperlink"/>
                 <w:noProof/>
               </w:rPr>
               <w:t>4.</w:t>
@@ -648,7 +648,7 @@
             </w:r>
             <w:r>
               <w:rPr>
-                <w:rStyle w:val="Collegamentoipertestuale"/>
+                <w:rStyle w:val="Hyperlink"/>
                 <w:noProof/>
               </w:rPr>
               <w:t>Backend – Spring Boot</w:t>
@@ -705,7 +705,7 @@
         </w:p>
         <w:p>
           <w:pPr>
-            <w:pStyle w:val="Sommario1"/>
+            <w:pStyle w:val="TOC1"/>
             <w:tabs>
               <w:tab w:val="left" w:pos="440"/>
               <w:tab w:val="right" w:leader="dot" w:pos="9350"/>
@@ -718,7 +718,7 @@
           <w:hyperlink w:anchor="_Toc111201288" w:history="1">
             <w:r>
               <w:rPr>
-                <w:rStyle w:val="Collegamentoipertestuale"/>
+                <w:rStyle w:val="Hyperlink"/>
                 <w:noProof/>
               </w:rPr>
               <w:t>5.</w:t>
@@ -732,7 +732,7 @@
             </w:r>
             <w:r>
               <w:rPr>
-                <w:rStyle w:val="Collegamentoipertestuale"/>
+                <w:rStyle w:val="Hyperlink"/>
                 <w:noProof/>
               </w:rPr>
               <w:t>Data Model &amp; Database</w:t>
@@ -789,7 +789,7 @@
         </w:p>
         <w:p>
           <w:pPr>
-            <w:pStyle w:val="Sommario1"/>
+            <w:pStyle w:val="TOC1"/>
             <w:tabs>
               <w:tab w:val="left" w:pos="440"/>
               <w:tab w:val="right" w:leader="dot" w:pos="9350"/>
@@ -802,7 +802,7 @@
           <w:hyperlink w:anchor="_Toc111201289" w:history="1">
             <w:r>
               <w:rPr>
-                <w:rStyle w:val="Collegamentoipertestuale"/>
+                <w:rStyle w:val="Hyperlink"/>
                 <w:noProof/>
               </w:rPr>
               <w:t>6.</w:t>
@@ -816,7 +816,7 @@
             </w:r>
             <w:r>
               <w:rPr>
-                <w:rStyle w:val="Collegamentoipertestuale"/>
+                <w:rStyle w:val="Hyperlink"/>
                 <w:noProof/>
               </w:rPr>
               <w:t>Sign-on and Authentication – Keycloak</w:t>
@@ -890,7 +890,7 @@
     </w:p>
     <w:p>
       <w:pPr>
-        <w:pStyle w:val="Titolo1"/>
+        <w:pStyle w:val="Heading1"/>
         <w:numPr>
           <w:ilvl w:val="0"/>
           <w:numId w:val="2"/>
@@ -904,6 +904,7 @@
         <w:rPr>
           <w:color w:val="auto"/>
         </w:rPr>
+        <w:lastRenderedPageBreak/>
         <w:t>General Architecture</w:t>
       </w:r>
       <w:bookmarkEnd w:id="0"/>
@@ -941,7 +942,7 @@
       <w:hyperlink r:id="rId7" w:history="1">
         <w:r>
           <w:rPr>
-            <w:rStyle w:val="Collegamentoipertestuale"/>
+            <w:rStyle w:val="Hyperlink"/>
           </w:rPr>
           <w:t>Mobile FIRST</w:t>
         </w:r>
@@ -961,7 +962,7 @@
       <w:hyperlink r:id="rId8" w:history="1">
         <w:r>
           <w:rPr>
-            <w:rStyle w:val="Collegamentoipertestuale"/>
+            <w:rStyle w:val="Hyperlink"/>
           </w:rPr>
           <w:t>website</w:t>
         </w:r>
@@ -972,14 +973,14 @@
       <w:hyperlink r:id="rId9" w:history="1">
         <w:r>
           <w:rPr>
-            <w:rStyle w:val="Collegamentoipertestuale"/>
+            <w:rStyle w:val="Hyperlink"/>
           </w:rPr>
           <w:t xml:space="preserve">Mira </w:t>
         </w:r>
         <w:proofErr w:type="spellStart"/>
         <w:r>
           <w:rPr>
-            <w:rStyle w:val="Collegamentoipertestuale"/>
+            <w:rStyle w:val="Hyperlink"/>
           </w:rPr>
           <w:t>Bückmann</w:t>
         </w:r>
@@ -994,7 +995,7 @@
     </w:p>
     <w:p>
       <w:pPr>
-        <w:pStyle w:val="Paragrafoelenco"/>
+        <w:pStyle w:val="ListParagraph"/>
         <w:jc w:val="both"/>
       </w:pPr>
     </w:p>
@@ -1059,33 +1060,20 @@
     </w:p>
     <w:p>
       <w:pPr>
-        <w:pStyle w:val="Didascalia"/>
+        <w:pStyle w:val="Caption"/>
         <w:jc w:val="center"/>
       </w:pPr>
       <w:r>
         <w:t xml:space="preserve">Figure </w:t>
       </w:r>
-      <w:r>
-        <w:fldChar w:fldCharType="begin"/>
-      </w:r>
-      <w:r>
-        <w:instrText xml:space="preserve"> SEQ Figure \* ARABIC </w:instrText>
-      </w:r>
-      <w:r>
-        <w:fldChar w:fldCharType="separate"/>
-      </w:r>
-      <w:r>
-        <w:rPr>
-          <w:noProof/>
-        </w:rPr>
-        <w:t>1</w:t>
-      </w:r>
-      <w:r>
-        <w:rPr>
-          <w:noProof/>
-        </w:rPr>
-        <w:fldChar w:fldCharType="end"/>
-      </w:r>
+      <w:fldSimple w:instr=" SEQ Figure \* ARABIC ">
+        <w:r>
+          <w:rPr>
+            <w:noProof/>
+          </w:rPr>
+          <w:t>1</w:t>
+        </w:r>
+      </w:fldSimple>
       <w:r>
         <w:t xml:space="preserve"> - SENTINEL architecture.</w:t>
       </w:r>
@@ -1097,7 +1085,7 @@
     </w:p>
     <w:p>
       <w:pPr>
-        <w:pStyle w:val="Titolo1"/>
+        <w:pStyle w:val="Heading1"/>
         <w:numPr>
           <w:ilvl w:val="0"/>
           <w:numId w:val="2"/>
@@ -1111,6 +1099,7 @@
         <w:rPr>
           <w:color w:val="auto"/>
         </w:rPr>
+        <w:lastRenderedPageBreak/>
         <w:t>Gmail Account</w:t>
       </w:r>
       <w:bookmarkEnd w:id="1"/>
@@ -1142,7 +1131,7 @@
       <w:hyperlink r:id="rId11" w:history="1">
         <w:r>
           <w:rPr>
-            <w:rStyle w:val="Collegamentoipertestuale"/>
+            <w:rStyle w:val="Hyperlink"/>
           </w:rPr>
           <w:t>sentinel.jads@gmail.com</w:t>
         </w:r>
@@ -1167,7 +1156,7 @@
       <w:hyperlink r:id="rId12" w:history="1">
         <w:r>
           <w:rPr>
-            <w:rStyle w:val="Collegamentoipertestuale"/>
+            <w:rStyle w:val="Hyperlink"/>
           </w:rPr>
           <w:t>felipe.ebert@gmail.com</w:t>
         </w:r>
@@ -1297,7 +1286,7 @@
     </w:p>
     <w:p>
       <w:pPr>
-        <w:pStyle w:val="Paragrafoelenco"/>
+        <w:pStyle w:val="ListParagraph"/>
         <w:numPr>
           <w:ilvl w:val="0"/>
           <w:numId w:val="4"/>
@@ -1322,7 +1311,7 @@
     </w:p>
     <w:p>
       <w:pPr>
-        <w:pStyle w:val="Paragrafoelenco"/>
+        <w:pStyle w:val="ListParagraph"/>
         <w:numPr>
           <w:ilvl w:val="0"/>
           <w:numId w:val="4"/>
@@ -1341,14 +1330,14 @@
       <w:hyperlink r:id="rId13" w:history="1">
         <w:r>
           <w:rPr>
-            <w:rStyle w:val="Collegamentoipertestuale"/>
+            <w:rStyle w:val="Hyperlink"/>
           </w:rPr>
           <w:t xml:space="preserve">Maps </w:t>
         </w:r>
         <w:proofErr w:type="spellStart"/>
         <w:r>
           <w:rPr>
-            <w:rStyle w:val="Collegamentoipertestuale"/>
+            <w:rStyle w:val="Hyperlink"/>
           </w:rPr>
           <w:t>api</w:t>
         </w:r>
@@ -1360,10 +1349,18 @@
       <w:hyperlink r:id="rId14" w:history="1">
         <w:r>
           <w:rPr>
-            <w:rStyle w:val="Collegamentoipertestuale"/>
+            <w:rStyle w:val="Hyperlink"/>
           </w:rPr>
-          <w:t>Angelique Penners Wouters</w:t>
+          <w:t xml:space="preserve">Angelique Penners </w:t>
         </w:r>
+        <w:proofErr w:type="spellStart"/>
+        <w:r>
+          <w:rPr>
+            <w:rStyle w:val="Hyperlink"/>
+          </w:rPr>
+          <w:t>Wouters</w:t>
+        </w:r>
+        <w:proofErr w:type="spellEnd"/>
       </w:hyperlink>
       <w:r>
         <w:t>)</w:t>
@@ -1383,7 +1380,7 @@
     </w:p>
     <w:p>
       <w:pPr>
-        <w:pStyle w:val="Paragrafoelenco"/>
+        <w:pStyle w:val="ListParagraph"/>
         <w:ind w:left="1440"/>
         <w:rPr>
           <w:sz w:val="18"/>
@@ -1421,7 +1418,7 @@
     </w:p>
     <w:p>
       <w:pPr>
-        <w:pStyle w:val="Titolo1"/>
+        <w:pStyle w:val="Heading1"/>
         <w:numPr>
           <w:ilvl w:val="0"/>
           <w:numId w:val="2"/>
@@ -1435,6 +1432,7 @@
         <w:rPr>
           <w:color w:val="auto"/>
         </w:rPr>
+        <w:lastRenderedPageBreak/>
         <w:t xml:space="preserve">Frontend </w:t>
       </w:r>
       <w:r>
@@ -1505,7 +1503,7 @@
       <w:hyperlink r:id="rId15" w:history="1">
         <w:r>
           <w:rPr>
-            <w:rStyle w:val="Collegamentoipertestuale"/>
+            <w:rStyle w:val="Hyperlink"/>
           </w:rPr>
           <w:t>Google Maps API</w:t>
         </w:r>
@@ -1580,7 +1578,7 @@
       <w:hyperlink r:id="rId16" w:history="1">
         <w:r>
           <w:rPr>
-            <w:rStyle w:val="Collegamentoipertestuale"/>
+            <w:rStyle w:val="Hyperlink"/>
             <w:i/>
             <w:iCs/>
           </w:rPr>
@@ -1593,7 +1591,7 @@
       <w:hyperlink r:id="rId17" w:history="1">
         <w:r>
           <w:rPr>
-            <w:rStyle w:val="Collegamentoipertestuale"/>
+            <w:rStyle w:val="Hyperlink"/>
           </w:rPr>
           <w:t>Indika Weerasingha Dewage</w:t>
         </w:r>
@@ -1663,86 +1661,78 @@
       </w:r>
       <w:proofErr w:type="spellEnd"/>
       <w:r>
+        <w:t xml:space="preserve"> is located in the utility folder.</w:t>
+      </w:r>
+    </w:p>
+    <w:p>
+      <w:pPr>
+        <w:ind w:left="360"/>
+      </w:pPr>
+      <w:r>
+        <w:rPr>
+          <w:b/>
+          <w:bCs/>
+        </w:rPr>
+        <w:t>Frontend port:</w:t>
+      </w:r>
+      <w:r>
+        <w:t xml:space="preserve"> 4200</w:t>
+      </w:r>
+      <w:r>
+        <w:t xml:space="preserve"> (default AngularJS)</w:t>
+      </w:r>
+    </w:p>
+    <w:p>
+      <w:pPr>
+        <w:ind w:left="360"/>
+      </w:pPr>
+      <w:r>
+        <w:rPr>
+          <w:b/>
+          <w:bCs/>
+        </w:rPr>
+        <w:t xml:space="preserve">Recommended IDE: </w:t>
+      </w:r>
+      <w:r>
+        <w:t>Visual Studio Code</w:t>
+      </w:r>
+    </w:p>
+    <w:p>
+      <w:pPr>
+        <w:ind w:left="360"/>
+      </w:pPr>
+      <w:r>
+        <w:rPr>
+          <w:b/>
+          <w:bCs/>
+        </w:rPr>
+        <w:t xml:space="preserve">How to run: </w:t>
+      </w:r>
+      <w:r>
+        <w:t>simply</w:t>
+      </w:r>
+      <w:r>
+        <w:t xml:space="preserve"> run “ng serve --o” in the root folder</w:t>
+      </w:r>
+      <w:r>
+        <w:t xml:space="preserve"> (the option --</w:t>
+      </w:r>
+      <w:proofErr w:type="spellStart"/>
+      <w:r>
+        <w:t>o</w:t>
+      </w:r>
+      <w:proofErr w:type="spellEnd"/>
+      <w:r>
+        <w:t xml:space="preserve"> automatically opens the </w:t>
+      </w:r>
+      <w:proofErr w:type="spellStart"/>
+      <w:r>
+        <w:t>url</w:t>
+      </w:r>
+      <w:proofErr w:type="spellEnd"/>
+      <w:r>
         <w:t xml:space="preserve"> </w:t>
       </w:r>
-      <w:proofErr w:type="gramStart"/>
-      <w:r>
-        <w:t>is located in</w:t>
-      </w:r>
-      <w:proofErr w:type="gramEnd"/>
-      <w:r>
-        <w:t xml:space="preserve"> the utility folder.</w:t>
-      </w:r>
-    </w:p>
-    <w:p>
-      <w:pPr>
-        <w:ind w:left="360"/>
-      </w:pPr>
-      <w:r>
-        <w:rPr>
-          <w:b/>
-          <w:bCs/>
-        </w:rPr>
-        <w:t>Frontend port:</w:t>
-      </w:r>
-      <w:r>
-        <w:t xml:space="preserve"> 4200</w:t>
-      </w:r>
-      <w:r>
-        <w:t xml:space="preserve"> (default AngularJS)</w:t>
-      </w:r>
-    </w:p>
-    <w:p>
-      <w:pPr>
-        <w:ind w:left="360"/>
-      </w:pPr>
-      <w:r>
-        <w:rPr>
-          <w:b/>
-          <w:bCs/>
-        </w:rPr>
-        <w:t xml:space="preserve">Recommended IDE: </w:t>
-      </w:r>
-      <w:r>
-        <w:t>Visual Studio Code</w:t>
-      </w:r>
-    </w:p>
-    <w:p>
-      <w:pPr>
-        <w:ind w:left="360"/>
-      </w:pPr>
-      <w:r>
-        <w:rPr>
-          <w:b/>
-          <w:bCs/>
-        </w:rPr>
-        <w:t xml:space="preserve">How to run: </w:t>
-      </w:r>
-      <w:r>
-        <w:t>simply</w:t>
-      </w:r>
-      <w:r>
-        <w:t xml:space="preserve"> run “ng serve --o” in the root folder</w:t>
-      </w:r>
-      <w:r>
-        <w:t xml:space="preserve"> (the option --</w:t>
-      </w:r>
-      <w:proofErr w:type="spellStart"/>
-      <w:r>
-        <w:t>o</w:t>
-      </w:r>
-      <w:proofErr w:type="spellEnd"/>
-      <w:r>
-        <w:t xml:space="preserve"> automatically opens the </w:t>
-      </w:r>
-      <w:proofErr w:type="spellStart"/>
-      <w:r>
-        <w:t>url</w:t>
-      </w:r>
-      <w:proofErr w:type="spellEnd"/>
-      <w:r>
-        <w:t xml:space="preserve"> </w:t>
-      </w:r>
       <w:r>
         <w:t>http://localhost:4200/</w:t>
       </w:r>
@@ -1757,7 +1747,7 @@
     </w:p>
     <w:p>
       <w:pPr>
-        <w:pStyle w:val="Titolo1"/>
+        <w:pStyle w:val="Heading1"/>
         <w:numPr>
           <w:ilvl w:val="0"/>
           <w:numId w:val="2"/>
@@ -1771,6 +1761,7 @@
         <w:rPr>
           <w:color w:val="auto"/>
         </w:rPr>
+        <w:lastRenderedPageBreak/>
         <w:t xml:space="preserve">Backend </w:t>
       </w:r>
       <w:r>
@@ -1863,7 +1854,7 @@
       <w:hyperlink r:id="rId18" w:history="1">
         <w:r>
           <w:rPr>
-            <w:rStyle w:val="Collegamentoipertestuale"/>
+            <w:rStyle w:val="Hyperlink"/>
           </w:rPr>
           <w:t>https://gitlab.tue.nl/febert/sentinel</w:t>
         </w:r>
@@ -1878,7 +1869,7 @@
       <w:hyperlink r:id="rId20" w:history="1">
         <w:r>
           <w:rPr>
-            <w:rStyle w:val="Collegamentoipertestuale"/>
+            <w:rStyle w:val="Hyperlink"/>
           </w:rPr>
           <w:t>Indika Weerasingha Dewage</w:t>
         </w:r>
@@ -1899,15 +1890,7 @@
         <w:t>Design:</w:t>
       </w:r>
       <w:r>
-        <w:t xml:space="preserve"> the backend is </w:t>
-      </w:r>
-      <w:proofErr w:type="gramStart"/>
-      <w:r>
-        <w:t>implement</w:t>
-      </w:r>
-      <w:proofErr w:type="gramEnd"/>
-      <w:r>
-        <w:t xml:space="preserve"> as a RESTful API with two main services: “</w:t>
+        <w:t xml:space="preserve"> the backend is implement as a RESTful API with two main services: “</w:t>
       </w:r>
       <w:proofErr w:type="spellStart"/>
       <w:r>
@@ -2025,7 +2008,7 @@
       <w:hyperlink r:id="rId21" w:history="1">
         <w:r>
           <w:rPr>
-            <w:rStyle w:val="Collegamentoipertestuale"/>
+            <w:rStyle w:val="Hyperlink"/>
           </w:rPr>
           <w:t>Lombok</w:t>
         </w:r>
@@ -2070,6 +2053,7 @@
           <w:bCs/>
           <w:noProof/>
         </w:rPr>
+        <w:lastRenderedPageBreak/>
         <w:drawing>
           <wp:inline distT="0" distB="0" distL="0" distR="0" wp14:anchorId="4057D56D" wp14:editId="5B5D66EE">
             <wp:extent cx="4178534" cy="7950392"/>
@@ -2122,43 +2106,27 @@
     </w:p>
     <w:p>
       <w:pPr>
-        <w:pStyle w:val="Didascalia"/>
+        <w:pStyle w:val="Caption"/>
         <w:jc w:val="center"/>
       </w:pPr>
       <w:r>
         <w:t xml:space="preserve">Figure </w:t>
       </w:r>
-      <w:r>
-        <w:fldChar w:fldCharType="begin"/>
-      </w:r>
-      <w:r>
-        <w:instrText xml:space="preserve"> SEQ </w:instrText>
-      </w:r>
-      <w:r>
-        <w:instrText xml:space="preserve">Figure \* ARABIC </w:instrText>
-      </w:r>
-      <w:r>
-        <w:fldChar w:fldCharType="separate"/>
-      </w:r>
-      <w:r>
-        <w:rPr>
-          <w:noProof/>
-        </w:rPr>
-        <w:t>2</w:t>
-      </w:r>
-      <w:r>
-        <w:rPr>
-          <w:noProof/>
-        </w:rPr>
-        <w:fldChar w:fldCharType="end"/>
-      </w:r>
+      <w:fldSimple w:instr=" SEQ Figure \* ARABIC ">
+        <w:r>
+          <w:rPr>
+            <w:noProof/>
+          </w:rPr>
+          <w:t>2</w:t>
+        </w:r>
+      </w:fldSimple>
       <w:r>
         <w:t xml:space="preserve"> - Class Diagram</w:t>
       </w:r>
     </w:p>
     <w:p>
       <w:pPr>
-        <w:pStyle w:val="Titolo1"/>
+        <w:pStyle w:val="Heading1"/>
         <w:numPr>
           <w:ilvl w:val="0"/>
           <w:numId w:val="2"/>
@@ -2172,6 +2140,7 @@
         <w:rPr>
           <w:color w:val="auto"/>
         </w:rPr>
+        <w:lastRenderedPageBreak/>
         <w:t>Data Model &amp; Database</w:t>
       </w:r>
       <w:bookmarkEnd w:id="5"/>
@@ -2305,19 +2274,11 @@
       </w:r>
       <w:proofErr w:type="spellStart"/>
       <w:r>
-        <w:t>situation_has_</w:t>
-      </w:r>
-      <w:proofErr w:type="gramStart"/>
-      <w:r>
-        <w:t>offense</w:t>
+        <w:t>situation_has_offense</w:t>
       </w:r>
       <w:proofErr w:type="spellEnd"/>
       <w:r>
-        <w:t xml:space="preserve">  tables</w:t>
-      </w:r>
-      <w:proofErr w:type="gramEnd"/>
-      <w:r>
-        <w:t>. This data is static. In the future, when people from DITSS/DISS provide more and updated information about offenses the database should be updated (also in the frontend).</w:t>
+        <w:t xml:space="preserve">  tables. This data is static. In the future, when people from DITSS/DISS provide more and updated information about offenses the database should be updated (also in the frontend).</w:t>
       </w:r>
     </w:p>
     <w:p>
@@ -2385,6 +2346,7 @@
     </w:p>
     <w:p>
       <w:r>
+        <w:lastRenderedPageBreak/>
         <w:t xml:space="preserve">As noted, the user information is not present because it is stored in </w:t>
       </w:r>
       <w:proofErr w:type="spellStart"/>
@@ -2401,15 +2363,7 @@
       </w:r>
       <w:proofErr w:type="spellEnd"/>
       <w:r>
-        <w:t xml:space="preserve">. Also, as the situation and offense data </w:t>
-      </w:r>
-      <w:proofErr w:type="gramStart"/>
-      <w:r>
-        <w:t>is</w:t>
-      </w:r>
-      <w:proofErr w:type="gramEnd"/>
-      <w:r>
-        <w:t xml:space="preserve"> static (hard coded), when a report is saved in the database, we just add a report, address, and update the table “</w:t>
+        <w:t>. Also, as the situation and offense data is static (hard coded), when a report is saved in the database, we just add a report, address, and update the table “</w:t>
       </w:r>
       <w:proofErr w:type="spellStart"/>
       <w:r>
@@ -2476,7 +2430,7 @@
     </w:p>
     <w:p>
       <w:pPr>
-        <w:pStyle w:val="Paragrafoelenco"/>
+        <w:pStyle w:val="ListParagraph"/>
         <w:numPr>
           <w:ilvl w:val="0"/>
           <w:numId w:val="5"/>
@@ -2502,7 +2456,7 @@
     </w:p>
     <w:p>
       <w:pPr>
-        <w:pStyle w:val="Paragrafoelenco"/>
+        <w:pStyle w:val="ListParagraph"/>
         <w:numPr>
           <w:ilvl w:val="0"/>
           <w:numId w:val="5"/>
@@ -2526,7 +2480,6 @@
         <w:t xml:space="preserve"> </w:t>
       </w:r>
       <w:proofErr w:type="spellStart"/>
-      <w:proofErr w:type="gramStart"/>
       <w:r>
         <w:rPr>
           <w:i/>
@@ -2542,11 +2495,10 @@
         </w:rPr>
         <w:t>://localhost:3306/sentinel</w:t>
       </w:r>
-      <w:proofErr w:type="gramEnd"/>
-    </w:p>
-    <w:p>
-      <w:pPr>
-        <w:pStyle w:val="Paragrafoelenco"/>
+    </w:p>
+    <w:p>
+      <w:pPr>
+        <w:pStyle w:val="ListParagraph"/>
         <w:numPr>
           <w:ilvl w:val="0"/>
           <w:numId w:val="5"/>
@@ -2572,7 +2524,7 @@
     </w:p>
     <w:p>
       <w:pPr>
-        <w:pStyle w:val="Paragrafoelenco"/>
+        <w:pStyle w:val="ListParagraph"/>
         <w:numPr>
           <w:ilvl w:val="0"/>
           <w:numId w:val="5"/>
@@ -2603,7 +2555,7 @@
     </w:p>
     <w:p>
       <w:pPr>
-        <w:pStyle w:val="Titolo1"/>
+        <w:pStyle w:val="Heading1"/>
         <w:numPr>
           <w:ilvl w:val="0"/>
           <w:numId w:val="2"/>
@@ -2617,6 +2569,7 @@
         <w:rPr>
           <w:color w:val="auto"/>
         </w:rPr>
+        <w:lastRenderedPageBreak/>
         <w:t xml:space="preserve">Sign-on and Authentication </w:t>
       </w:r>
       <w:r>
@@ -2664,7 +2617,7 @@
         <w:proofErr w:type="spellStart"/>
         <w:r>
           <w:rPr>
-            <w:rStyle w:val="Collegamentoipertestuale"/>
+            <w:rStyle w:val="Hyperlink"/>
           </w:rPr>
           <w:t>Keycloak</w:t>
         </w:r>
@@ -2783,7 +2736,7 @@
       <w:hyperlink r:id="rId26" w:history="1">
         <w:r>
           <w:rPr>
-            <w:rStyle w:val="Collegamentoipertestuale"/>
+            <w:rStyle w:val="Hyperlink"/>
           </w:rPr>
           <w:t>https://gitlab.tue.nl/febert/sentinel-keycloak</w:t>
         </w:r>
@@ -2794,7 +2747,7 @@
       <w:hyperlink r:id="rId27" w:history="1">
         <w:r>
           <w:rPr>
-            <w:rStyle w:val="Collegamentoipertestuale"/>
+            <w:rStyle w:val="Hyperlink"/>
           </w:rPr>
           <w:t>Indika Weerasingha Dewage</w:t>
         </w:r>
@@ -2936,7 +2889,7 @@
       <w:hyperlink r:id="rId28" w:history="1">
         <w:r>
           <w:rPr>
-            <w:rStyle w:val="Collegamentoipertestuale"/>
+            <w:rStyle w:val="Hyperlink"/>
           </w:rPr>
           <w:t>http://localhost:8080/</w:t>
         </w:r>
@@ -2988,7 +2941,7 @@
       <w:hyperlink r:id="rId29" w:history="1">
         <w:r>
           <w:rPr>
-            <w:rStyle w:val="Collegamentoipertestuale"/>
+            <w:rStyle w:val="Hyperlink"/>
             <w:sz w:val="18"/>
             <w:szCs w:val="18"/>
           </w:rPr>
@@ -3005,7 +2958,7 @@
       <w:hyperlink r:id="rId30" w:history="1">
         <w:r>
           <w:rPr>
-            <w:rStyle w:val="Collegamentoipertestuale"/>
+            <w:rStyle w:val="Hyperlink"/>
             <w:sz w:val="18"/>
             <w:szCs w:val="18"/>
           </w:rPr>
@@ -3022,7 +2975,7 @@
       <w:hyperlink r:id="rId31" w:history="1">
         <w:r>
           <w:rPr>
-            <w:rStyle w:val="Collegamentoipertestuale"/>
+            <w:rStyle w:val="Hyperlink"/>
             <w:sz w:val="18"/>
             <w:szCs w:val="18"/>
           </w:rPr>
@@ -3039,7 +2992,7 @@
       <w:hyperlink r:id="rId32" w:history="1">
         <w:r>
           <w:rPr>
-            <w:rStyle w:val="Collegamentoipertestuale"/>
+            <w:rStyle w:val="Hyperlink"/>
             <w:sz w:val="18"/>
             <w:szCs w:val="18"/>
           </w:rPr>
@@ -3056,7 +3009,7 @@
       <w:hyperlink r:id="rId33" w:history="1">
         <w:r>
           <w:rPr>
-            <w:rStyle w:val="Collegamentoipertestuale"/>
+            <w:rStyle w:val="Hyperlink"/>
             <w:sz w:val="18"/>
             <w:szCs w:val="18"/>
           </w:rPr>
@@ -3107,7 +3060,7 @@
       <w:hyperlink r:id="rId34" w:history="1">
         <w:r>
           <w:rPr>
-            <w:rStyle w:val="Collegamentoipertestuale"/>
+            <w:rStyle w:val="Hyperlink"/>
             <w:sz w:val="18"/>
             <w:szCs w:val="18"/>
           </w:rPr>
@@ -3124,7 +3077,7 @@
       <w:hyperlink r:id="rId35" w:history="1">
         <w:r>
           <w:rPr>
-            <w:rStyle w:val="Collegamentoipertestuale"/>
+            <w:rStyle w:val="Hyperlink"/>
             <w:sz w:val="18"/>
             <w:szCs w:val="18"/>
           </w:rPr>
@@ -3171,7 +3124,7 @@
       <w:hyperlink r:id="rId36" w:history="1">
         <w:r>
           <w:rPr>
-            <w:rStyle w:val="Collegamentoipertestuale"/>
+            <w:rStyle w:val="Hyperlink"/>
             <w:sz w:val="18"/>
             <w:szCs w:val="18"/>
           </w:rPr>
@@ -3222,7 +3175,7 @@
       <w:hyperlink r:id="rId37" w:history="1">
         <w:r>
           <w:rPr>
-            <w:rStyle w:val="Collegamentoipertestuale"/>
+            <w:rStyle w:val="Hyperlink"/>
             <w:sz w:val="18"/>
             <w:szCs w:val="18"/>
           </w:rPr>
@@ -3285,7 +3238,7 @@
       <w:hyperlink r:id="rId38" w:history="1">
         <w:r>
           <w:rPr>
-            <w:rStyle w:val="Collegamentoipertestuale"/>
+            <w:rStyle w:val="Hyperlink"/>
             <w:sz w:val="18"/>
             <w:szCs w:val="18"/>
           </w:rPr>
@@ -3302,7 +3255,7 @@
       <w:hyperlink r:id="rId39" w:history="1">
         <w:r>
           <w:rPr>
-            <w:rStyle w:val="Collegamentoipertestuale"/>
+            <w:rStyle w:val="Hyperlink"/>
             <w:sz w:val="18"/>
             <w:szCs w:val="18"/>
           </w:rPr>
@@ -3319,7 +3272,7 @@
       <w:hyperlink r:id="rId40" w:history="1">
         <w:r>
           <w:rPr>
-            <w:rStyle w:val="Collegamentoipertestuale"/>
+            <w:rStyle w:val="Hyperlink"/>
             <w:sz w:val="18"/>
             <w:szCs w:val="18"/>
           </w:rPr>
@@ -3340,7 +3293,7 @@
     </w:p>
     <w:p>
       <w:pPr>
-        <w:pStyle w:val="Paragrafoelenco"/>
+        <w:pStyle w:val="ListParagraph"/>
       </w:pPr>
     </w:p>
     <w:sectPr>
@@ -3354,7 +3307,7 @@
 </file>
 
 <file path=word/numbering.xml><?xml version="1.0" encoding="utf-8"?>
-<w:numbering xmlns:wpc="http://schemas.microsoft.com/office/word/2010/wordprocessingCanvas" xmlns:cx="http://schemas.microsoft.com/office/drawing/2014/chartex" xmlns:cx1="http://schemas.microsoft.com/office/drawing/2015/9/8/chartex" xmlns:cx2="http://schemas.microsoft.com/office/drawing/2015/10/21/chartex" xmlns:cx3="http://schemas.microsoft.com/office/drawing/2016/5/9/chartex" xmlns:cx4="http://schemas.microsoft.com/office/drawing/2016/5/10/chartex" xmlns:cx5="http://schemas.microsoft.com/office/drawing/2016/5/11/chartex" xmlns:cx6="http://schemas.microsoft.com/office/drawing/2016/5/12/chartex" xmlns:cx7="http://schemas.microsoft.com/office/drawing/2016/5/13/chartex" xmlns:cx8="http://schemas.microsoft.com/office/drawing/2016/5/14/chartex" xmlns:mc="http://schemas.openxmlformats.org/markup-compatibility/2006" xmlns:aink="http://schemas.microsoft.com/office/drawing/2016/ink" xmlns:am3d="http://schemas.microsoft.com/office/drawing/2017/model3d" xmlns:o="urn:schemas-microsoft-com:office:office" xmlns:oel="http://schemas.microsoft.com/office/2019/extlst" xmlns:r="http://schemas.openxmlformats.org/officeDocument/2006/relationships" xmlns:m="http://schemas.openxmlformats.org/officeDocument/2006/math" xmlns:v="urn:schemas-microsoft-com:vml" xmlns:wp14="http://schemas.microsoft.com/office/word/2010/wordprocessingDrawing" xmlns:wp="http://schemas.openxmlformats.org/drawingml/2006/wordprocessingDrawing" xmlns:w10="urn:schemas-microsoft-com:office:word" xmlns:w="http://schemas.openxmlformats.org/wordprocessingml/2006/main" xmlns:w14="http://schemas.microsoft.com/office/word/2010/wordml" xmlns:w15="http://schemas.microsoft.com/office/word/2012/wordml" xmlns:w16cex="http://schemas.microsoft.com/office/word/2018/wordml/cex" xmlns:w16cid="http://schemas.microsoft.com/office/word/2016/wordml/cid" xmlns:w16="http://schemas.microsoft.com/office/word/2018/wordml" xmlns:w16sdtdh="http://schemas.microsoft.com/office/word/2020/wordml/sdtdatahash" xmlns:w16se="http://schemas.microsoft.com/office/word/2015/wordml/symex" xmlns:wpg="http://schemas.microsoft.com/office/word/2010/wordprocessingGroup" xmlns:wpi="http://schemas.microsoft.com/office/word/2010/wordprocessingInk" xmlns:wne="http://schemas.microsoft.com/office/word/2006/wordml" xmlns:wps="http://schemas.microsoft.com/office/word/2010/wordprocessingShape" mc:Ignorable="w14 w15 w16se w16cid w16 w16cex w16sdtdh wp14">
+<w:numbering xmlns:wpc="http://schemas.microsoft.com/office/word/2010/wordprocessingCanvas" xmlns:cx="http://schemas.microsoft.com/office/drawing/2014/chartex" xmlns:cx1="http://schemas.microsoft.com/office/drawing/2015/9/8/chartex" xmlns:cx2="http://schemas.microsoft.com/office/drawing/2015/10/21/chartex" xmlns:cx3="http://schemas.microsoft.com/office/drawing/2016/5/9/chartex" xmlns:cx4="http://schemas.microsoft.com/office/drawing/2016/5/10/chartex" xmlns:cx5="http://schemas.microsoft.com/office/drawing/2016/5/11/chartex" xmlns:cx6="http://schemas.microsoft.com/office/drawing/2016/5/12/chartex" xmlns:cx7="http://schemas.microsoft.com/office/drawing/2016/5/13/chartex" xmlns:cx8="http://schemas.microsoft.com/office/drawing/2016/5/14/chartex" xmlns:mc="http://schemas.openxmlformats.org/markup-compatibility/2006" xmlns:aink="http://schemas.microsoft.com/office/drawing/2016/ink" xmlns:am3d="http://schemas.microsoft.com/office/drawing/2017/model3d" xmlns:o="urn:schemas-microsoft-com:office:office" xmlns:r="http://schemas.openxmlformats.org/officeDocument/2006/relationships" xmlns:m="http://schemas.openxmlformats.org/officeDocument/2006/math" xmlns:v="urn:schemas-microsoft-com:vml" xmlns:wp14="http://schemas.microsoft.com/office/word/2010/wordprocessingDrawing" xmlns:wp="http://schemas.openxmlformats.org/drawingml/2006/wordprocessingDrawing" xmlns:w10="urn:schemas-microsoft-com:office:word" xmlns:w="http://schemas.openxmlformats.org/wordprocessingml/2006/main" xmlns:w14="http://schemas.microsoft.com/office/word/2010/wordml" xmlns:w15="http://schemas.microsoft.com/office/word/2012/wordml" xmlns:w16cex="http://schemas.microsoft.com/office/word/2018/wordml/cex" xmlns:w16cid="http://schemas.microsoft.com/office/word/2016/wordml/cid" xmlns:w16="http://schemas.microsoft.com/office/word/2018/wordml" xmlns:w16sdtdh="http://schemas.microsoft.com/office/word/2020/wordml/sdtdatahash" xmlns:w16se="http://schemas.microsoft.com/office/word/2015/wordml/symex" xmlns:wpg="http://schemas.microsoft.com/office/word/2010/wordprocessingGroup" xmlns:wpi="http://schemas.microsoft.com/office/word/2010/wordprocessingInk" xmlns:wne="http://schemas.microsoft.com/office/word/2006/wordml" xmlns:wps="http://schemas.microsoft.com/office/word/2010/wordprocessingShape" mc:Ignorable="w14 w15 w16se w16cid w16 w16cex w16sdtdh wp14">
   <w:abstractNum w:abstractNumId="0" w15:restartNumberingAfterBreak="0">
     <w:nsid w:val="067C7FF0"/>
     <w:multiLevelType w:val="multilevel"/>
@@ -3985,22 +3938,22 @@
       </w:pPr>
     </w:lvl>
   </w:abstractNum>
-  <w:num w:numId="1" w16cid:durableId="1685784659">
+  <w:num w:numId="1">
     <w:abstractNumId w:val="1"/>
   </w:num>
-  <w:num w:numId="2" w16cid:durableId="907115365">
+  <w:num w:numId="2">
     <w:abstractNumId w:val="5"/>
   </w:num>
-  <w:num w:numId="3" w16cid:durableId="1318724058">
+  <w:num w:numId="3">
     <w:abstractNumId w:val="0"/>
   </w:num>
-  <w:num w:numId="4" w16cid:durableId="438960270">
+  <w:num w:numId="4">
     <w:abstractNumId w:val="4"/>
   </w:num>
-  <w:num w:numId="5" w16cid:durableId="994721398">
+  <w:num w:numId="5">
     <w:abstractNumId w:val="2"/>
   </w:num>
-  <w:num w:numId="6" w16cid:durableId="1555971556">
+  <w:num w:numId="6">
     <w:abstractNumId w:val="3"/>
   </w:num>
 </w:numbering>
@@ -4401,16 +4354,16 @@
     <w:lsdException w:name="Unresolved Mention" w:semiHidden="1" w:unhideWhenUsed="1"/>
     <w:lsdException w:name="Smart Link" w:semiHidden="1" w:unhideWhenUsed="1"/>
   </w:latentStyles>
-  <w:style w:type="paragraph" w:default="1" w:styleId="Normale">
+  <w:style w:type="paragraph" w:default="1" w:styleId="Normal">
     <w:name w:val="Normal"/>
     <w:qFormat/>
     <w:rsid w:val="00B549F9"/>
   </w:style>
-  <w:style w:type="paragraph" w:styleId="Titolo1">
+  <w:style w:type="paragraph" w:styleId="Heading1">
     <w:name w:val="heading 1"/>
-    <w:basedOn w:val="Normale"/>
-    <w:next w:val="Normale"/>
-    <w:link w:val="Titolo1Carattere"/>
+    <w:basedOn w:val="Normal"/>
+    <w:next w:val="Normal"/>
+    <w:link w:val="Heading1Char"/>
     <w:uiPriority w:val="9"/>
     <w:qFormat/>
     <w:rsid w:val="004D1C20"/>
@@ -4427,11 +4380,11 @@
       <w:szCs w:val="32"/>
     </w:rPr>
   </w:style>
-  <w:style w:type="paragraph" w:styleId="Titolo2">
+  <w:style w:type="paragraph" w:styleId="Heading2">
     <w:name w:val="heading 2"/>
-    <w:basedOn w:val="Normale"/>
-    <w:next w:val="Normale"/>
-    <w:link w:val="Titolo2Carattere"/>
+    <w:basedOn w:val="Normal"/>
+    <w:next w:val="Normal"/>
+    <w:link w:val="Heading2Char"/>
     <w:uiPriority w:val="9"/>
     <w:unhideWhenUsed/>
     <w:qFormat/>
@@ -4449,13 +4402,13 @@
       <w:szCs w:val="26"/>
     </w:rPr>
   </w:style>
-  <w:style w:type="character" w:default="1" w:styleId="Carpredefinitoparagrafo">
+  <w:style w:type="character" w:default="1" w:styleId="DefaultParagraphFont">
     <w:name w:val="Default Paragraph Font"/>
     <w:uiPriority w:val="1"/>
     <w:semiHidden/>
     <w:unhideWhenUsed/>
   </w:style>
-  <w:style w:type="table" w:default="1" w:styleId="Tabellanormale">
+  <w:style w:type="table" w:default="1" w:styleId="TableNormal">
     <w:name w:val="Normal Table"/>
     <w:uiPriority w:val="99"/>
     <w:semiHidden/>
@@ -4470,16 +4423,16 @@
       </w:tblCellMar>
     </w:tblPr>
   </w:style>
-  <w:style w:type="numbering" w:default="1" w:styleId="Nessunelenco">
+  <w:style w:type="numbering" w:default="1" w:styleId="NoList">
     <w:name w:val="No List"/>
     <w:uiPriority w:val="99"/>
     <w:semiHidden/>
     <w:unhideWhenUsed/>
   </w:style>
-  <w:style w:type="character" w:customStyle="1" w:styleId="Titolo1Carattere">
-    <w:name w:val="Titolo 1 Carattere"/>
-    <w:basedOn w:val="Carpredefinitoparagrafo"/>
-    <w:link w:val="Titolo1"/>
+  <w:style w:type="character" w:customStyle="1" w:styleId="Heading1Char">
+    <w:name w:val="Heading 1 Char"/>
+    <w:basedOn w:val="DefaultParagraphFont"/>
+    <w:link w:val="Heading1"/>
     <w:uiPriority w:val="9"/>
     <w:rsid w:val="004D1C20"/>
     <w:rPr>
@@ -4489,9 +4442,9 @@
       <w:szCs w:val="32"/>
     </w:rPr>
   </w:style>
-  <w:style w:type="paragraph" w:styleId="Paragrafoelenco">
+  <w:style w:type="paragraph" w:styleId="ListParagraph">
     <w:name w:val="List Paragraph"/>
-    <w:basedOn w:val="Normale"/>
+    <w:basedOn w:val="Normal"/>
     <w:uiPriority w:val="34"/>
     <w:qFormat/>
     <w:rsid w:val="004D1C20"/>
@@ -4500,10 +4453,10 @@
       <w:contextualSpacing/>
     </w:pPr>
   </w:style>
-  <w:style w:type="paragraph" w:styleId="Titolosommario">
+  <w:style w:type="paragraph" w:styleId="TOCHeading">
     <w:name w:val="TOC Heading"/>
-    <w:basedOn w:val="Titolo1"/>
-    <w:next w:val="Normale"/>
+    <w:basedOn w:val="Heading1"/>
+    <w:next w:val="Normal"/>
     <w:uiPriority w:val="39"/>
     <w:unhideWhenUsed/>
     <w:qFormat/>
@@ -4512,10 +4465,10 @@
       <w:outlineLvl w:val="9"/>
     </w:pPr>
   </w:style>
-  <w:style w:type="paragraph" w:styleId="Sommario1">
+  <w:style w:type="paragraph" w:styleId="TOC1">
     <w:name w:val="toc 1"/>
-    <w:basedOn w:val="Normale"/>
-    <w:next w:val="Normale"/>
+    <w:basedOn w:val="Normal"/>
+    <w:next w:val="Normal"/>
     <w:autoRedefine/>
     <w:uiPriority w:val="39"/>
     <w:unhideWhenUsed/>
@@ -4524,9 +4477,9 @@
       <w:spacing w:after="100"/>
     </w:pPr>
   </w:style>
-  <w:style w:type="character" w:styleId="Collegamentoipertestuale">
+  <w:style w:type="character" w:styleId="Hyperlink">
     <w:name w:val="Hyperlink"/>
-    <w:basedOn w:val="Carpredefinitoparagrafo"/>
+    <w:basedOn w:val="DefaultParagraphFont"/>
     <w:uiPriority w:val="99"/>
     <w:unhideWhenUsed/>
     <w:rsid w:val="004D1C20"/>
@@ -4535,10 +4488,10 @@
       <w:u w:val="single"/>
     </w:rPr>
   </w:style>
-  <w:style w:type="paragraph" w:styleId="Didascalia">
+  <w:style w:type="paragraph" w:styleId="Caption">
     <w:name w:val="caption"/>
-    <w:basedOn w:val="Normale"/>
-    <w:next w:val="Normale"/>
+    <w:basedOn w:val="Normal"/>
+    <w:next w:val="Normal"/>
     <w:uiPriority w:val="35"/>
     <w:unhideWhenUsed/>
     <w:qFormat/>
@@ -4554,10 +4507,10 @@
       <w:szCs w:val="18"/>
     </w:rPr>
   </w:style>
-  <w:style w:type="character" w:customStyle="1" w:styleId="Titolo2Carattere">
-    <w:name w:val="Titolo 2 Carattere"/>
-    <w:basedOn w:val="Carpredefinitoparagrafo"/>
-    <w:link w:val="Titolo2"/>
+  <w:style w:type="character" w:customStyle="1" w:styleId="Heading2Char">
+    <w:name w:val="Heading 2 Char"/>
+    <w:basedOn w:val="DefaultParagraphFont"/>
+    <w:link w:val="Heading2"/>
     <w:uiPriority w:val="9"/>
     <w:rsid w:val="00620E8B"/>
     <w:rPr>
@@ -4567,9 +4520,9 @@
       <w:szCs w:val="26"/>
     </w:rPr>
   </w:style>
-  <w:style w:type="character" w:styleId="Menzionenonrisolta">
+  <w:style w:type="character" w:styleId="UnresolvedMention">
     <w:name w:val="Unresolved Mention"/>
-    <w:basedOn w:val="Carpredefinitoparagrafo"/>
+    <w:basedOn w:val="DefaultParagraphFont"/>
     <w:uiPriority w:val="99"/>
     <w:semiHidden/>
     <w:unhideWhenUsed/>
@@ -4579,9 +4532,9 @@
       <w:shd w:val="clear" w:color="auto" w:fill="E1DFDD"/>
     </w:rPr>
   </w:style>
-  <w:style w:type="character" w:styleId="Collegamentovisitato">
+  <w:style w:type="character" w:styleId="FollowedHyperlink">
     <w:name w:val="FollowedHyperlink"/>
-    <w:basedOn w:val="Carpredefinitoparagrafo"/>
+    <w:basedOn w:val="DefaultParagraphFont"/>
     <w:uiPriority w:val="99"/>
     <w:semiHidden/>
     <w:unhideWhenUsed/>

</xml_diff>